<commit_message>
cloud changed azure virtual machine
</commit_message>
<xml_diff>
--- a/Azure Account Setup.docx
+++ b/Azure Account Setup.docx
@@ -238,9 +238,9 @@
         </w:rPr>
         <w:lastRenderedPageBreak/>
         <w:drawing>
-          <wp:inline distT="0" distB="0" distL="0" distR="0" wp14:anchorId="6FCDA31B" wp14:editId="0DD8633E">
-            <wp:extent cx="5274310" cy="4214495"/>
-            <wp:effectExtent l="0" t="0" r="2540" b="0"/>
+          <wp:inline distT="0" distB="0" distL="0" distR="0" wp14:anchorId="6FCDA31B" wp14:editId="0B66AF4B">
+            <wp:extent cx="5274310" cy="3920067"/>
+            <wp:effectExtent l="0" t="0" r="2540" b="4445"/>
             <wp:docPr id="6" name="Picture 6"/>
             <wp:cNvGraphicFramePr>
               <a:graphicFrameLocks xmlns:a="http://schemas.openxmlformats.org/drawingml/2006/main" noChangeAspect="1"/>
@@ -252,7 +252,7 @@
                     <pic:cNvPr id="1" name=""/>
                     <pic:cNvPicPr/>
                   </pic:nvPicPr>
-                  <pic:blipFill>
+                  <pic:blipFill rotWithShape="1">
                     <a:blip r:embed="rId12">
                       <a:extLst>
                         <a:ext uri="{BEBA8EAE-BF5A-486C-A8C5-ECC9F3942E4B}">
@@ -266,18 +266,25 @@
                         </a:ext>
                       </a:extLst>
                     </a:blip>
-                    <a:stretch>
-                      <a:fillRect/>
-                    </a:stretch>
+                    <a:srcRect b="6986"/>
+                    <a:stretch/>
                   </pic:blipFill>
-                  <pic:spPr>
+                  <pic:spPr bwMode="auto">
                     <a:xfrm>
                       <a:off x="0" y="0"/>
-                      <a:ext cx="5274310" cy="4214495"/>
+                      <a:ext cx="5274310" cy="3920067"/>
                     </a:xfrm>
                     <a:prstGeom prst="rect">
                       <a:avLst/>
                     </a:prstGeom>
+                    <a:ln>
+                      <a:noFill/>
+                    </a:ln>
+                    <a:extLst>
+                      <a:ext uri="{53640926-AAD7-44D8-BBD7-CCE9431645EC}">
+                        <a14:shadowObscured xmlns:a14="http://schemas.microsoft.com/office/drawing/2010/main"/>
+                      </a:ext>
+                    </a:extLst>
                   </pic:spPr>
                 </pic:pic>
               </a:graphicData>
@@ -395,6 +402,17 @@
         </w:drawing>
       </w:r>
     </w:p>
+    <w:p/>
+    <w:p>
+      <w:r>
+        <w:t>Review + create &gt; where we download our key</w:t>
+      </w:r>
+    </w:p>
+    <w:p>
+      <w:r>
+        <w:t>Home &gt; UBUNTU-VM &gt; Connect &gt; where we get SSH command</w:t>
+      </w:r>
+    </w:p>
     <w:p>
       <w:r>
         <w:rPr>
@@ -450,15 +468,70 @@
       </w:r>
     </w:p>
     <w:p>
+      <w:pPr>
+        <w:rPr>
+          <w:noProof/>
+        </w:rPr>
+      </w:pPr>
+    </w:p>
+    <w:p>
+      <w:pPr>
+        <w:rPr>
+          <w:noProof/>
+        </w:rPr>
+      </w:pPr>
+    </w:p>
+    <w:p>
+      <w:pPr>
+        <w:rPr>
+          <w:noProof/>
+        </w:rPr>
+      </w:pPr>
+    </w:p>
+    <w:p>
+      <w:pPr>
+        <w:rPr>
+          <w:noProof/>
+        </w:rPr>
+      </w:pPr>
+    </w:p>
+    <w:p>
+      <w:pPr>
+        <w:rPr>
+          <w:noProof/>
+        </w:rPr>
+      </w:pPr>
+    </w:p>
+    <w:p>
+      <w:pPr>
+        <w:rPr>
+          <w:noProof/>
+        </w:rPr>
+      </w:pPr>
+    </w:p>
+    <w:p>
+      <w:pPr>
+        <w:rPr>
+          <w:noProof/>
+        </w:rPr>
+      </w:pPr>
       <w:r>
         <w:rPr>
           <w:noProof/>
         </w:rPr>
         <w:lastRenderedPageBreak/>
+        <w:t>Open Gitbash:</w:t>
+      </w:r>
+    </w:p>
+    <w:p>
+      <w:r>
+        <w:rPr>
+          <w:noProof/>
+        </w:rPr>
         <w:drawing>
-          <wp:inline distT="0" distB="0" distL="0" distR="0" wp14:anchorId="6E2EF86C" wp14:editId="6EBBFC80">
-            <wp:extent cx="5274310" cy="5398135"/>
-            <wp:effectExtent l="0" t="0" r="2540" b="0"/>
+          <wp:inline distT="0" distB="0" distL="0" distR="0" wp14:anchorId="6E2EF86C" wp14:editId="23EC758D">
+            <wp:extent cx="5274310" cy="5100262"/>
+            <wp:effectExtent l="0" t="0" r="2540" b="5715"/>
             <wp:docPr id="11" name="Picture 11"/>
             <wp:cNvGraphicFramePr>
               <a:graphicFrameLocks xmlns:a="http://schemas.openxmlformats.org/drawingml/2006/main" noChangeAspect="1"/>
@@ -470,7 +543,7 @@
                     <pic:cNvPr id="1" name=""/>
                     <pic:cNvPicPr/>
                   </pic:nvPicPr>
-                  <pic:blipFill>
+                  <pic:blipFill rotWithShape="1">
                     <a:blip r:embed="rId20">
                       <a:extLst>
                         <a:ext uri="{BEBA8EAE-BF5A-486C-A8C5-ECC9F3942E4B}">
@@ -484,18 +557,25 @@
                         </a:ext>
                       </a:extLst>
                     </a:blip>
-                    <a:stretch>
-                      <a:fillRect/>
-                    </a:stretch>
+                    <a:srcRect t="5518"/>
+                    <a:stretch/>
                   </pic:blipFill>
-                  <pic:spPr>
+                  <pic:spPr bwMode="auto">
                     <a:xfrm>
                       <a:off x="0" y="0"/>
-                      <a:ext cx="5274310" cy="5398135"/>
+                      <a:ext cx="5274310" cy="5100262"/>
                     </a:xfrm>
                     <a:prstGeom prst="rect">
                       <a:avLst/>
                     </a:prstGeom>
+                    <a:ln>
+                      <a:noFill/>
+                    </a:ln>
+                    <a:extLst>
+                      <a:ext uri="{53640926-AAD7-44D8-BBD7-CCE9431645EC}">
+                        <a14:shadowObscured xmlns:a14="http://schemas.microsoft.com/office/drawing/2010/main"/>
+                      </a:ext>
+                    </a:extLst>
                   </pic:spPr>
                 </pic:pic>
               </a:graphicData>
@@ -507,12 +587,14 @@
     <w:p/>
     <w:p>
       <w:r>
-        <w:lastRenderedPageBreak/>
+        <w:rPr>
+          <w:noProof/>
+        </w:rPr>
         <w:drawing>
-          <wp:inline distT="0" distB="0" distL="0" distR="0" wp14:anchorId="22A9A2EF" wp14:editId="01D6AE3E">
-            <wp:extent cx="5274310" cy="4636135"/>
-            <wp:effectExtent l="0" t="0" r="2540" b="0"/>
-            <wp:docPr id="7" name="Picture 7"/>
+          <wp:inline distT="0" distB="0" distL="0" distR="0" wp14:anchorId="6D964780" wp14:editId="42340C52">
+            <wp:extent cx="5274310" cy="2204720"/>
+            <wp:effectExtent l="0" t="0" r="2540" b="5080"/>
+            <wp:docPr id="4" name="Picture 4"/>
             <wp:cNvGraphicFramePr>
               <a:graphicFrameLocks xmlns:a="http://schemas.openxmlformats.org/drawingml/2006/main" noChangeAspect="1"/>
             </wp:cNvGraphicFramePr>
@@ -532,45 +614,6 @@
                   <pic:spPr>
                     <a:xfrm>
                       <a:off x="0" y="0"/>
-                      <a:ext cx="5274310" cy="4636135"/>
-                    </a:xfrm>
-                    <a:prstGeom prst="rect">
-                      <a:avLst/>
-                    </a:prstGeom>
-                  </pic:spPr>
-                </pic:pic>
-              </a:graphicData>
-            </a:graphic>
-          </wp:inline>
-        </w:drawing>
-      </w:r>
-    </w:p>
-    <w:p>
-      <w:r>
-        <w:drawing>
-          <wp:inline distT="0" distB="0" distL="0" distR="0" wp14:anchorId="6D964780" wp14:editId="42340C52">
-            <wp:extent cx="5274310" cy="2204720"/>
-            <wp:effectExtent l="0" t="0" r="2540" b="5080"/>
-            <wp:docPr id="4" name="Picture 4"/>
-            <wp:cNvGraphicFramePr>
-              <a:graphicFrameLocks xmlns:a="http://schemas.openxmlformats.org/drawingml/2006/main" noChangeAspect="1"/>
-            </wp:cNvGraphicFramePr>
-            <a:graphic xmlns:a="http://schemas.openxmlformats.org/drawingml/2006/main">
-              <a:graphicData uri="http://schemas.openxmlformats.org/drawingml/2006/picture">
-                <pic:pic xmlns:pic="http://schemas.openxmlformats.org/drawingml/2006/picture">
-                  <pic:nvPicPr>
-                    <pic:cNvPr id="1" name=""/>
-                    <pic:cNvPicPr/>
-                  </pic:nvPicPr>
-                  <pic:blipFill>
-                    <a:blip r:embed="rId23"/>
-                    <a:stretch>
-                      <a:fillRect/>
-                    </a:stretch>
-                  </pic:blipFill>
-                  <pic:spPr>
-                    <a:xfrm>
-                      <a:off x="0" y="0"/>
                       <a:ext cx="5274310" cy="2204720"/>
                     </a:xfrm>
                     <a:prstGeom prst="rect">
@@ -586,11 +629,14 @@
     </w:p>
     <w:p>
       <w:r>
+        <w:rPr>
+          <w:noProof/>
+        </w:rPr>
         <w:lastRenderedPageBreak/>
         <w:drawing>
-          <wp:inline distT="0" distB="0" distL="0" distR="0" wp14:anchorId="47CDA606" wp14:editId="3C04B925">
-            <wp:extent cx="5274310" cy="2352040"/>
-            <wp:effectExtent l="0" t="0" r="2540" b="0"/>
+          <wp:inline distT="0" distB="0" distL="0" distR="0" wp14:anchorId="47CDA606" wp14:editId="0521D2F9">
+            <wp:extent cx="5274310" cy="1847669"/>
+            <wp:effectExtent l="0" t="0" r="2540" b="635"/>
             <wp:docPr id="12" name="Picture 12"/>
             <wp:cNvGraphicFramePr>
               <a:graphicFrameLocks xmlns:a="http://schemas.openxmlformats.org/drawingml/2006/main" noChangeAspect="1"/>
@@ -602,20 +648,27 @@
                     <pic:cNvPr id="1" name=""/>
                     <pic:cNvPicPr/>
                   </pic:nvPicPr>
-                  <pic:blipFill>
-                    <a:blip r:embed="rId24"/>
-                    <a:stretch>
-                      <a:fillRect/>
-                    </a:stretch>
+                  <pic:blipFill rotWithShape="1">
+                    <a:blip r:embed="rId23"/>
+                    <a:srcRect t="21444"/>
+                    <a:stretch/>
                   </pic:blipFill>
-                  <pic:spPr>
+                  <pic:spPr bwMode="auto">
                     <a:xfrm>
                       <a:off x="0" y="0"/>
-                      <a:ext cx="5274310" cy="2352040"/>
+                      <a:ext cx="5274310" cy="1847669"/>
                     </a:xfrm>
                     <a:prstGeom prst="rect">
                       <a:avLst/>
                     </a:prstGeom>
+                    <a:ln>
+                      <a:noFill/>
+                    </a:ln>
+                    <a:extLst>
+                      <a:ext uri="{53640926-AAD7-44D8-BBD7-CCE9431645EC}">
+                        <a14:shadowObscured xmlns:a14="http://schemas.microsoft.com/office/drawing/2010/main"/>
+                      </a:ext>
+                    </a:extLst>
                   </pic:spPr>
                 </pic:pic>
               </a:graphicData>
@@ -626,11 +679,63 @@
     </w:p>
     <w:p>
       <w:r>
+        <w:rPr>
+          <w:noProof/>
+        </w:rPr>
         <w:drawing>
-          <wp:inline distT="0" distB="0" distL="0" distR="0" wp14:anchorId="51FB83C8" wp14:editId="6EA2ED3C">
-            <wp:extent cx="5274310" cy="2007870"/>
+          <wp:inline distT="0" distB="0" distL="0" distR="0" wp14:anchorId="51FB83C8" wp14:editId="0A8470D5">
+            <wp:extent cx="5274310" cy="1743411"/>
+            <wp:effectExtent l="0" t="0" r="2540" b="9525"/>
+            <wp:docPr id="13" name="Picture 13"/>
+            <wp:cNvGraphicFramePr>
+              <a:graphicFrameLocks xmlns:a="http://schemas.openxmlformats.org/drawingml/2006/main" noChangeAspect="1"/>
+            </wp:cNvGraphicFramePr>
+            <a:graphic xmlns:a="http://schemas.openxmlformats.org/drawingml/2006/main">
+              <a:graphicData uri="http://schemas.openxmlformats.org/drawingml/2006/picture">
+                <pic:pic xmlns:pic="http://schemas.openxmlformats.org/drawingml/2006/picture">
+                  <pic:nvPicPr>
+                    <pic:cNvPr id="1" name=""/>
+                    <pic:cNvPicPr/>
+                  </pic:nvPicPr>
+                  <pic:blipFill rotWithShape="1">
+                    <a:blip r:embed="rId24"/>
+                    <a:srcRect t="13171"/>
+                    <a:stretch/>
+                  </pic:blipFill>
+                  <pic:spPr bwMode="auto">
+                    <a:xfrm>
+                      <a:off x="0" y="0"/>
+                      <a:ext cx="5274310" cy="1743411"/>
+                    </a:xfrm>
+                    <a:prstGeom prst="rect">
+                      <a:avLst/>
+                    </a:prstGeom>
+                    <a:ln>
+                      <a:noFill/>
+                    </a:ln>
+                    <a:extLst>
+                      <a:ext uri="{53640926-AAD7-44D8-BBD7-CCE9431645EC}">
+                        <a14:shadowObscured xmlns:a14="http://schemas.microsoft.com/office/drawing/2010/main"/>
+                      </a:ext>
+                    </a:extLst>
+                  </pic:spPr>
+                </pic:pic>
+              </a:graphicData>
+            </a:graphic>
+          </wp:inline>
+        </w:drawing>
+      </w:r>
+    </w:p>
+    <w:p>
+      <w:r>
+        <w:rPr>
+          <w:noProof/>
+        </w:rPr>
+        <w:drawing>
+          <wp:inline distT="0" distB="0" distL="0" distR="0" wp14:anchorId="1DD8926B" wp14:editId="03B8EACB">
+            <wp:extent cx="5274310" cy="2009140"/>
             <wp:effectExtent l="0" t="0" r="2540" b="0"/>
-            <wp:docPr id="13" name="Picture 13"/>
+            <wp:docPr id="14" name="Picture 14"/>
             <wp:cNvGraphicFramePr>
               <a:graphicFrameLocks xmlns:a="http://schemas.openxmlformats.org/drawingml/2006/main" noChangeAspect="1"/>
             </wp:cNvGraphicFramePr>
@@ -650,7 +755,7 @@
                   <pic:spPr>
                     <a:xfrm>
                       <a:off x="0" y="0"/>
-                      <a:ext cx="5274310" cy="2007870"/>
+                      <a:ext cx="5274310" cy="2009140"/>
                     </a:xfrm>
                     <a:prstGeom prst="rect">
                       <a:avLst/>
@@ -665,11 +770,14 @@
     </w:p>
     <w:p>
       <w:r>
+        <w:t xml:space="preserve"> </w:t>
+      </w:r>
+      <w:r>
         <w:drawing>
-          <wp:inline distT="0" distB="0" distL="0" distR="0" wp14:anchorId="1DD8926B" wp14:editId="03B8EACB">
-            <wp:extent cx="5274310" cy="2009140"/>
-            <wp:effectExtent l="0" t="0" r="2540" b="0"/>
-            <wp:docPr id="14" name="Picture 14"/>
+          <wp:inline distT="0" distB="0" distL="0" distR="0" wp14:anchorId="585DEC54" wp14:editId="39E2CC20">
+            <wp:extent cx="5274310" cy="2012950"/>
+            <wp:effectExtent l="0" t="0" r="2540" b="6350"/>
+            <wp:docPr id="17" name="Picture 17"/>
             <wp:cNvGraphicFramePr>
               <a:graphicFrameLocks xmlns:a="http://schemas.openxmlformats.org/drawingml/2006/main" noChangeAspect="1"/>
             </wp:cNvGraphicFramePr>
@@ -689,7 +797,7 @@
                   <pic:spPr>
                     <a:xfrm>
                       <a:off x="0" y="0"/>
-                      <a:ext cx="5274310" cy="2009140"/>
+                      <a:ext cx="5274310" cy="2012950"/>
                     </a:xfrm>
                     <a:prstGeom prst="rect">
                       <a:avLst/>
@@ -702,6 +810,104 @@
         </w:drawing>
       </w:r>
     </w:p>
+    <w:p/>
+    <w:p/>
+    <w:p>
+      <w:r>
+        <w:lastRenderedPageBreak/>
+        <w:t>Under VM there is Primary NIC public IP:</w:t>
+      </w:r>
+    </w:p>
+    <w:p>
+      <w:r>
+        <w:drawing>
+          <wp:inline distT="0" distB="0" distL="0" distR="0" wp14:anchorId="6D6B0D06" wp14:editId="3EDF98A4">
+            <wp:extent cx="4505954" cy="1267002"/>
+            <wp:effectExtent l="0" t="0" r="9525" b="9525"/>
+            <wp:docPr id="15" name="Picture 15"/>
+            <wp:cNvGraphicFramePr>
+              <a:graphicFrameLocks xmlns:a="http://schemas.openxmlformats.org/drawingml/2006/main" noChangeAspect="1"/>
+            </wp:cNvGraphicFramePr>
+            <a:graphic xmlns:a="http://schemas.openxmlformats.org/drawingml/2006/main">
+              <a:graphicData uri="http://schemas.openxmlformats.org/drawingml/2006/picture">
+                <pic:pic xmlns:pic="http://schemas.openxmlformats.org/drawingml/2006/picture">
+                  <pic:nvPicPr>
+                    <pic:cNvPr id="1" name=""/>
+                    <pic:cNvPicPr/>
+                  </pic:nvPicPr>
+                  <pic:blipFill>
+                    <a:blip r:embed="rId27"/>
+                    <a:stretch>
+                      <a:fillRect/>
+                    </a:stretch>
+                  </pic:blipFill>
+                  <pic:spPr>
+                    <a:xfrm>
+                      <a:off x="0" y="0"/>
+                      <a:ext cx="4505954" cy="1267002"/>
+                    </a:xfrm>
+                    <a:prstGeom prst="rect">
+                      <a:avLst/>
+                    </a:prstGeom>
+                  </pic:spPr>
+                </pic:pic>
+              </a:graphicData>
+            </a:graphic>
+          </wp:inline>
+        </w:drawing>
+      </w:r>
+    </w:p>
+    <w:p>
+      <w:r>
+        <w:t xml:space="preserve">This public IP shows that </w:t>
+      </w:r>
+      <w:proofErr w:type="gramStart"/>
+      <w:r>
+        <w:t>index.html :</w:t>
+      </w:r>
+      <w:proofErr w:type="gramEnd"/>
+    </w:p>
+    <w:p>
+      <w:r>
+        <w:drawing>
+          <wp:inline distT="0" distB="0" distL="0" distR="0" wp14:anchorId="55759D3D" wp14:editId="0141FBD7">
+            <wp:extent cx="5274310" cy="3947160"/>
+            <wp:effectExtent l="0" t="0" r="2540" b="0"/>
+            <wp:docPr id="16" name="Picture 16"/>
+            <wp:cNvGraphicFramePr>
+              <a:graphicFrameLocks xmlns:a="http://schemas.openxmlformats.org/drawingml/2006/main" noChangeAspect="1"/>
+            </wp:cNvGraphicFramePr>
+            <a:graphic xmlns:a="http://schemas.openxmlformats.org/drawingml/2006/main">
+              <a:graphicData uri="http://schemas.openxmlformats.org/drawingml/2006/picture">
+                <pic:pic xmlns:pic="http://schemas.openxmlformats.org/drawingml/2006/picture">
+                  <pic:nvPicPr>
+                    <pic:cNvPr id="1" name=""/>
+                    <pic:cNvPicPr/>
+                  </pic:nvPicPr>
+                  <pic:blipFill>
+                    <a:blip r:embed="rId28"/>
+                    <a:stretch>
+                      <a:fillRect/>
+                    </a:stretch>
+                  </pic:blipFill>
+                  <pic:spPr>
+                    <a:xfrm>
+                      <a:off x="0" y="0"/>
+                      <a:ext cx="5274310" cy="3947160"/>
+                    </a:xfrm>
+                    <a:prstGeom prst="rect">
+                      <a:avLst/>
+                    </a:prstGeom>
+                  </pic:spPr>
+                </pic:pic>
+              </a:graphicData>
+            </a:graphic>
+          </wp:inline>
+        </w:drawing>
+      </w:r>
+    </w:p>
+    <w:p/>
+    <w:p/>
     <w:sectPr>
       <w:pgSz w:w="11906" w:h="16838" w:code="9"/>
       <w:pgMar w:top="1440" w:right="1440" w:bottom="1440" w:left="2160" w:header="720" w:footer="720" w:gutter="0"/>

</xml_diff>